<commit_message>
5th commit - start Database
</commit_message>
<xml_diff>
--- a/00-other/001-لیست ویدئوها.docx
+++ b/00-other/001-لیست ویدئوها.docx
@@ -3865,7 +3865,7 @@
         <w:outlineLvl w:val="1"/>
         <w:rPr>
           <w:highlight w:val="none"/>
-          <w:shd w:fill="auto" w:val="clear"/>
+          <w:shd w:fill="00A933" w:val="clear"/>
         </w:rPr>
       </w:pPr>
       <w:r>
@@ -3875,7 +3875,7 @@
           <w:sz w:val="23"/>
           <w:sz w:val="23"/>
           <w:szCs w:val="23"/>
-          <w:shd w:fill="auto" w:val="clear"/>
+          <w:shd w:fill="00A933" w:val="clear"/>
           <w:rtl w:val="true"/>
         </w:rPr>
         <w:t xml:space="preserve">ایجاد دیتابیس و بررسی </w:t>
@@ -3886,7 +3886,7 @@
           <w:color w:val="1E2F38"/>
           <w:sz w:val="23"/>
           <w:szCs w:val="23"/>
-          <w:shd w:fill="auto" w:val="clear"/>
+          <w:shd w:fill="00A933" w:val="clear"/>
         </w:rPr>
         <w:t>Migration</w:t>
       </w:r>
@@ -3896,7 +3896,7 @@
           <w:color w:val="1E2F38"/>
           <w:sz w:val="23"/>
           <w:szCs w:val="23"/>
-          <w:shd w:fill="auto" w:val="clear"/>
+          <w:shd w:fill="00A933" w:val="clear"/>
           <w:rtl w:val="true"/>
         </w:rPr>
         <w:t xml:space="preserve"> </w:t>
@@ -3908,7 +3908,7 @@
           <w:sz w:val="23"/>
           <w:sz w:val="23"/>
           <w:szCs w:val="23"/>
-          <w:shd w:fill="auto" w:val="clear"/>
+          <w:shd w:fill="00A933" w:val="clear"/>
           <w:rtl w:val="true"/>
         </w:rPr>
         <w:t>و دستورات آن</w:t>
@@ -3981,7 +3981,7 @@
         <w:outlineLvl w:val="1"/>
         <w:rPr>
           <w:highlight w:val="none"/>
-          <w:shd w:fill="auto" w:val="clear"/>
+          <w:shd w:fill="00A933" w:val="clear"/>
         </w:rPr>
       </w:pPr>
       <w:r>
@@ -3991,7 +3991,7 @@
           <w:sz w:val="23"/>
           <w:sz w:val="23"/>
           <w:szCs w:val="23"/>
-          <w:shd w:fill="auto" w:val="clear"/>
+          <w:shd w:fill="00A933" w:val="clear"/>
           <w:rtl w:val="true"/>
         </w:rPr>
         <w:t>کار با دیتا و دیتابیس</w:t>
@@ -4064,7 +4064,7 @@
         <w:outlineLvl w:val="1"/>
         <w:rPr>
           <w:highlight w:val="none"/>
-          <w:shd w:fill="auto" w:val="clear"/>
+          <w:shd w:fill="00A933" w:val="clear"/>
         </w:rPr>
       </w:pPr>
       <w:r>
@@ -4074,7 +4074,7 @@
           <w:sz w:val="23"/>
           <w:sz w:val="23"/>
           <w:szCs w:val="23"/>
-          <w:shd w:fill="auto" w:val="clear"/>
+          <w:shd w:fill="00A933" w:val="clear"/>
           <w:rtl w:val="true"/>
         </w:rPr>
         <w:t xml:space="preserve">بررسی مراحل تغییر </w:t>
@@ -4085,7 +4085,7 @@
           <w:color w:val="1E2F38"/>
           <w:sz w:val="23"/>
           <w:szCs w:val="23"/>
-          <w:shd w:fill="auto" w:val="clear"/>
+          <w:shd w:fill="00A933" w:val="clear"/>
         </w:rPr>
         <w:t>Model</w:t>
       </w:r>
@@ -4095,7 +4095,7 @@
           <w:color w:val="1E2F38"/>
           <w:sz w:val="23"/>
           <w:szCs w:val="23"/>
-          <w:shd w:fill="auto" w:val="clear"/>
+          <w:shd w:fill="00A933" w:val="clear"/>
           <w:rtl w:val="true"/>
         </w:rPr>
         <w:t xml:space="preserve"> </w:t>
@@ -4107,7 +4107,7 @@
           <w:sz w:val="23"/>
           <w:sz w:val="23"/>
           <w:szCs w:val="23"/>
-          <w:shd w:fill="auto" w:val="clear"/>
+          <w:shd w:fill="00A933" w:val="clear"/>
           <w:rtl w:val="true"/>
         </w:rPr>
         <w:t xml:space="preserve">و لزوم </w:t>
@@ -4118,7 +4118,7 @@
           <w:color w:val="1E2F38"/>
           <w:sz w:val="23"/>
           <w:szCs w:val="23"/>
-          <w:shd w:fill="auto" w:val="clear"/>
+          <w:shd w:fill="00A933" w:val="clear"/>
         </w:rPr>
         <w:t>Migration</w:t>
       </w:r>
@@ -4190,7 +4190,7 @@
         <w:outlineLvl w:val="1"/>
         <w:rPr>
           <w:highlight w:val="none"/>
-          <w:shd w:fill="auto" w:val="clear"/>
+          <w:shd w:fill="00A933" w:val="clear"/>
         </w:rPr>
       </w:pPr>
       <w:r>
@@ -4200,7 +4200,7 @@
           <w:sz w:val="23"/>
           <w:sz w:val="23"/>
           <w:szCs w:val="23"/>
-          <w:shd w:fill="auto" w:val="clear"/>
+          <w:shd w:fill="00A933" w:val="clear"/>
           <w:rtl w:val="true"/>
         </w:rPr>
         <w:t xml:space="preserve">بررسی نحوه ی </w:t>
@@ -4211,7 +4211,7 @@
           <w:color w:val="1E2F38"/>
           <w:sz w:val="23"/>
           <w:szCs w:val="23"/>
-          <w:shd w:fill="auto" w:val="clear"/>
+          <w:shd w:fill="00A933" w:val="clear"/>
         </w:rPr>
         <w:t>Insert</w:t>
       </w:r>
@@ -4221,7 +4221,7 @@
           <w:color w:val="1E2F38"/>
           <w:sz w:val="23"/>
           <w:szCs w:val="23"/>
-          <w:shd w:fill="auto" w:val="clear"/>
+          <w:shd w:fill="00A933" w:val="clear"/>
           <w:rtl w:val="true"/>
         </w:rPr>
         <w:t xml:space="preserve"> </w:t>
@@ -4233,7 +4233,7 @@
           <w:sz w:val="23"/>
           <w:sz w:val="23"/>
           <w:szCs w:val="23"/>
-          <w:shd w:fill="auto" w:val="clear"/>
+          <w:shd w:fill="00A933" w:val="clear"/>
           <w:rtl w:val="true"/>
         </w:rPr>
         <w:t xml:space="preserve">و </w:t>
@@ -4244,7 +4244,7 @@
           <w:color w:val="1E2F38"/>
           <w:sz w:val="23"/>
           <w:szCs w:val="23"/>
-          <w:shd w:fill="auto" w:val="clear"/>
+          <w:shd w:fill="00A933" w:val="clear"/>
         </w:rPr>
         <w:t>Update</w:t>
       </w:r>
@@ -4254,7 +4254,7 @@
           <w:color w:val="1E2F38"/>
           <w:sz w:val="23"/>
           <w:szCs w:val="23"/>
-          <w:shd w:fill="auto" w:val="clear"/>
+          <w:shd w:fill="00A933" w:val="clear"/>
           <w:rtl w:val="true"/>
         </w:rPr>
         <w:t xml:space="preserve"> </w:t>
@@ -4266,7 +4266,7 @@
           <w:sz w:val="23"/>
           <w:sz w:val="23"/>
           <w:szCs w:val="23"/>
-          <w:shd w:fill="auto" w:val="clear"/>
+          <w:shd w:fill="00A933" w:val="clear"/>
           <w:rtl w:val="true"/>
         </w:rPr>
         <w:t xml:space="preserve">و </w:t>
@@ -4277,7 +4277,7 @@
           <w:color w:val="1E2F38"/>
           <w:sz w:val="23"/>
           <w:szCs w:val="23"/>
-          <w:shd w:fill="auto" w:val="clear"/>
+          <w:shd w:fill="00A933" w:val="clear"/>
         </w:rPr>
         <w:t>Delete</w:t>
       </w:r>
@@ -4287,7 +4287,7 @@
           <w:color w:val="1E2F38"/>
           <w:sz w:val="23"/>
           <w:szCs w:val="23"/>
-          <w:shd w:fill="auto" w:val="clear"/>
+          <w:shd w:fill="00A933" w:val="clear"/>
           <w:rtl w:val="true"/>
         </w:rPr>
         <w:t xml:space="preserve"> </w:t>
@@ -4299,7 +4299,7 @@
           <w:sz w:val="23"/>
           <w:sz w:val="23"/>
           <w:szCs w:val="23"/>
-          <w:shd w:fill="auto" w:val="clear"/>
+          <w:shd w:fill="00A933" w:val="clear"/>
           <w:rtl w:val="true"/>
         </w:rPr>
         <w:t>در دیتابیس در جنگو</w:t>
@@ -4372,7 +4372,7 @@
         <w:outlineLvl w:val="1"/>
         <w:rPr>
           <w:highlight w:val="none"/>
-          <w:shd w:fill="auto" w:val="clear"/>
+          <w:shd w:fill="00A933" w:val="clear"/>
         </w:rPr>
       </w:pPr>
       <w:r>
@@ -4382,7 +4382,7 @@
           <w:sz w:val="23"/>
           <w:sz w:val="23"/>
           <w:szCs w:val="23"/>
-          <w:shd w:fill="auto" w:val="clear"/>
+          <w:shd w:fill="00A933" w:val="clear"/>
           <w:rtl w:val="true"/>
         </w:rPr>
         <w:t xml:space="preserve">بررسی دستورات </w:t>
@@ -4393,7 +4393,7 @@
           <w:color w:val="1E2F38"/>
           <w:sz w:val="23"/>
           <w:szCs w:val="23"/>
-          <w:shd w:fill="auto" w:val="clear"/>
+          <w:shd w:fill="00A933" w:val="clear"/>
         </w:rPr>
         <w:t>filter</w:t>
       </w:r>
@@ -4403,7 +4403,7 @@
           <w:color w:val="1E2F38"/>
           <w:sz w:val="23"/>
           <w:szCs w:val="23"/>
-          <w:shd w:fill="auto" w:val="clear"/>
+          <w:shd w:fill="00A933" w:val="clear"/>
           <w:rtl w:val="true"/>
         </w:rPr>
         <w:t xml:space="preserve"> </w:t>
@@ -4415,7 +4415,7 @@
           <w:sz w:val="23"/>
           <w:sz w:val="23"/>
           <w:szCs w:val="23"/>
-          <w:shd w:fill="auto" w:val="clear"/>
+          <w:shd w:fill="00A933" w:val="clear"/>
           <w:rtl w:val="true"/>
         </w:rPr>
         <w:t xml:space="preserve">و </w:t>
@@ -4426,9 +4426,29 @@
           <w:color w:val="1E2F38"/>
           <w:sz w:val="23"/>
           <w:szCs w:val="23"/>
-          <w:shd w:fill="auto" w:val="clear"/>
+          <w:shd w:fill="00A933" w:val="clear"/>
         </w:rPr>
         <w:t>get</w:t>
+      </w:r>
+      <w:r>
+        <w:rPr>
+          <w:rFonts w:eastAsia="Times New Roman" w:cs="Tahoma" w:ascii="inherit" w:hAnsi="inherit"/>
+          <w:color w:val="1E2F38"/>
+          <w:sz w:val="23"/>
+          <w:szCs w:val="23"/>
+          <w:shd w:fill="00A933" w:val="clear"/>
+        </w:rPr>
+        <w:t xml:space="preserve"> -  </w:t>
+      </w:r>
+      <w:r>
+        <w:rPr>
+          <w:rFonts w:eastAsia="Times New Roman" w:cs="Tahoma" w:ascii="inherit" w:hAnsi="inherit"/>
+          <w:color w:val="1E2F38"/>
+          <w:sz w:val="23"/>
+          <w:szCs w:val="23"/>
+          <w:shd w:fill="00A933" w:val="clear"/>
+        </w:rPr>
+        <w:t>django filter lookup reference</w:t>
       </w:r>
     </w:p>
     <w:p>
@@ -4498,7 +4518,7 @@
         <w:outlineLvl w:val="1"/>
         <w:rPr>
           <w:highlight w:val="none"/>
-          <w:shd w:fill="auto" w:val="clear"/>
+          <w:shd w:fill="00A933" w:val="clear"/>
         </w:rPr>
       </w:pPr>
       <w:r>
@@ -4508,7 +4528,7 @@
           <w:sz w:val="23"/>
           <w:sz w:val="23"/>
           <w:szCs w:val="23"/>
-          <w:shd w:fill="auto" w:val="clear"/>
+          <w:shd w:fill="00A933" w:val="clear"/>
           <w:rtl w:val="true"/>
         </w:rPr>
         <w:t xml:space="preserve">بررسی فیلترهای پیشرفته به وسیله ی دستور </w:t>
@@ -4519,7 +4539,7 @@
           <w:color w:val="1E2F38"/>
           <w:sz w:val="23"/>
           <w:szCs w:val="23"/>
-          <w:shd w:fill="auto" w:val="clear"/>
+          <w:shd w:fill="00A933" w:val="clear"/>
         </w:rPr>
         <w:t>Q</w:t>
       </w:r>

</xml_diff>

<commit_message>
7th commit - video 42-08
</commit_message>
<xml_diff>
--- a/00-other/001-لیست ویدئوها.docx
+++ b/00-other/001-لیست ویدئوها.docx
@@ -4674,6 +4674,47 @@
           <w:shd w:fill="auto" w:val="clear"/>
         </w:rPr>
         <w:t>42</w:t>
+      </w:r>
+      <w:r>
+        <w:rPr>
+          <w:rFonts w:eastAsia="Times New Roman" w:cs="Tahoma" w:ascii="Tahoma" w:hAnsi="Tahoma"/>
+          <w:b/>
+          <w:bCs/>
+          <w:color w:val="556167"/>
+          <w:sz w:val="24"/>
+          <w:szCs w:val="24"/>
+          <w:bdr w:val="single" w:sz="12" w:space="0" w:color="D7E0E9"/>
+          <w:shd w:fill="auto" w:val="clear"/>
+          <w:rtl w:val="true"/>
+        </w:rPr>
+        <w:t xml:space="preserve"> </w:t>
+      </w:r>
+      <w:r>
+        <w:rPr>
+          <w:rFonts w:eastAsia="Times New Roman" w:cs="Tahoma" w:ascii="Tahoma" w:hAnsi="Tahoma"/>
+          <w:b/>
+          <w:bCs/>
+          <w:color w:val="556167"/>
+          <w:sz w:val="24"/>
+          <w:szCs w:val="24"/>
+          <w:bdr w:val="single" w:sz="12" w:space="0" w:color="D7E0E9"/>
+          <w:shd w:fill="auto" w:val="clear"/>
+          <w:rtl w:val="true"/>
+        </w:rPr>
+        <w:t>-</w:t>
+      </w:r>
+      <w:r>
+        <w:rPr>
+          <w:rFonts w:eastAsia="Times New Roman" w:cs="Tahoma" w:ascii="Tahoma" w:hAnsi="Tahoma"/>
+          <w:b/>
+          <w:bCs/>
+          <w:color w:val="556167"/>
+          <w:sz w:val="24"/>
+          <w:szCs w:val="24"/>
+          <w:bdr w:val="single" w:sz="12" w:space="0" w:color="D7E0E9"/>
+          <w:shd w:fill="auto" w:val="clear"/>
+        </w:rPr>
+        <w:t>8</w:t>
       </w:r>
     </w:p>
     <w:p>

</xml_diff>

<commit_message>
8th commit -video 42
</commit_message>
<xml_diff>
--- a/00-other/001-لیست ویدئوها.docx
+++ b/00-other/001-لیست ویدئوها.docx
@@ -4428,27 +4428,7 @@
           <w:szCs w:val="23"/>
           <w:shd w:fill="00A933" w:val="clear"/>
         </w:rPr>
-        <w:t>get</w:t>
-      </w:r>
-      <w:r>
-        <w:rPr>
-          <w:rFonts w:eastAsia="Times New Roman" w:cs="Tahoma" w:ascii="inherit" w:hAnsi="inherit"/>
-          <w:color w:val="1E2F38"/>
-          <w:sz w:val="23"/>
-          <w:szCs w:val="23"/>
-          <w:shd w:fill="00A933" w:val="clear"/>
-        </w:rPr>
-        <w:t xml:space="preserve"> -  </w:t>
-      </w:r>
-      <w:r>
-        <w:rPr>
-          <w:rFonts w:eastAsia="Times New Roman" w:cs="Tahoma" w:ascii="inherit" w:hAnsi="inherit"/>
-          <w:color w:val="1E2F38"/>
-          <w:sz w:val="23"/>
-          <w:szCs w:val="23"/>
-          <w:shd w:fill="00A933" w:val="clear"/>
-        </w:rPr>
-        <w:t>django filter lookup reference</w:t>
+        <w:t>get -  django filter lookup reference</w:t>
       </w:r>
     </w:p>
     <w:p>
@@ -4687,34 +4667,7 @@
           <w:shd w:fill="auto" w:val="clear"/>
           <w:rtl w:val="true"/>
         </w:rPr>
-        <w:t xml:space="preserve"> </w:t>
-      </w:r>
-      <w:r>
-        <w:rPr>
-          <w:rFonts w:eastAsia="Times New Roman" w:cs="Tahoma" w:ascii="Tahoma" w:hAnsi="Tahoma"/>
-          <w:b/>
-          <w:bCs/>
-          <w:color w:val="556167"/>
-          <w:sz w:val="24"/>
-          <w:szCs w:val="24"/>
-          <w:bdr w:val="single" w:sz="12" w:space="0" w:color="D7E0E9"/>
-          <w:shd w:fill="auto" w:val="clear"/>
-          <w:rtl w:val="true"/>
-        </w:rPr>
-        <w:t>-</w:t>
-      </w:r>
-      <w:r>
-        <w:rPr>
-          <w:rFonts w:eastAsia="Times New Roman" w:cs="Tahoma" w:ascii="Tahoma" w:hAnsi="Tahoma"/>
-          <w:b/>
-          <w:bCs/>
-          <w:color w:val="556167"/>
-          <w:sz w:val="24"/>
-          <w:szCs w:val="24"/>
-          <w:bdr w:val="single" w:sz="12" w:space="0" w:color="D7E0E9"/>
-          <w:shd w:fill="auto" w:val="clear"/>
-        </w:rPr>
-        <w:t>8</w:t>
+        <w:t xml:space="preserve"> -</w:t>
       </w:r>
     </w:p>
     <w:p>
@@ -4735,7 +4688,7 @@
         <w:outlineLvl w:val="1"/>
         <w:rPr>
           <w:highlight w:val="none"/>
-          <w:shd w:fill="auto" w:val="clear"/>
+          <w:shd w:fill="00A933" w:val="clear"/>
         </w:rPr>
       </w:pPr>
       <w:r>
@@ -4745,7 +4698,7 @@
           <w:sz w:val="23"/>
           <w:sz w:val="23"/>
           <w:szCs w:val="23"/>
-          <w:shd w:fill="auto" w:val="clear"/>
+          <w:shd w:fill="00A933" w:val="clear"/>
           <w:rtl w:val="true"/>
         </w:rPr>
         <w:t>نمایش جزییات دیتا در صفحه</w:t>

</xml_diff>

<commit_message>
9th commit- video 46
</commit_message>
<xml_diff>
--- a/00-other/001-لیست ویدئوها.docx
+++ b/00-other/001-لیست ویدئوها.docx
@@ -4771,7 +4771,7 @@
         <w:outlineLvl w:val="1"/>
         <w:rPr>
           <w:highlight w:val="none"/>
-          <w:shd w:fill="auto" w:val="clear"/>
+          <w:shd w:fill="00A933" w:val="clear"/>
         </w:rPr>
       </w:pPr>
       <w:r>
@@ -4781,7 +4781,7 @@
           <w:sz w:val="23"/>
           <w:sz w:val="23"/>
           <w:szCs w:val="23"/>
-          <w:shd w:fill="auto" w:val="clear"/>
+          <w:shd w:fill="00A933" w:val="clear"/>
           <w:rtl w:val="true"/>
         </w:rPr>
         <w:t xml:space="preserve">بررسی </w:t>
@@ -4792,7 +4792,7 @@
           <w:color w:val="1E2F38"/>
           <w:sz w:val="23"/>
           <w:szCs w:val="23"/>
-          <w:shd w:fill="auto" w:val="clear"/>
+          <w:shd w:fill="00A933" w:val="clear"/>
         </w:rPr>
         <w:t>Url Reverse</w:t>
       </w:r>
@@ -4864,7 +4864,7 @@
         <w:outlineLvl w:val="1"/>
         <w:rPr>
           <w:highlight w:val="none"/>
-          <w:shd w:fill="auto" w:val="clear"/>
+          <w:shd w:fill="00A933" w:val="clear"/>
         </w:rPr>
       </w:pPr>
       <w:r>
@@ -4874,7 +4874,7 @@
           <w:sz w:val="23"/>
           <w:sz w:val="23"/>
           <w:szCs w:val="23"/>
-          <w:shd w:fill="auto" w:val="clear"/>
+          <w:shd w:fill="00A933" w:val="clear"/>
           <w:rtl w:val="true"/>
         </w:rPr>
         <w:t xml:space="preserve">بررسی </w:t>
@@ -4885,7 +4885,7 @@
           <w:color w:val="1E2F38"/>
           <w:sz w:val="23"/>
           <w:szCs w:val="23"/>
-          <w:shd w:fill="auto" w:val="clear"/>
+          <w:shd w:fill="00A933" w:val="clear"/>
         </w:rPr>
         <w:t>slug field</w:t>
       </w:r>
@@ -4895,7 +4895,7 @@
           <w:color w:val="1E2F38"/>
           <w:sz w:val="23"/>
           <w:szCs w:val="23"/>
-          <w:shd w:fill="auto" w:val="clear"/>
+          <w:shd w:fill="00A933" w:val="clear"/>
           <w:rtl w:val="true"/>
         </w:rPr>
         <w:t xml:space="preserve"> </w:t>
@@ -4907,7 +4907,7 @@
           <w:sz w:val="23"/>
           <w:sz w:val="23"/>
           <w:szCs w:val="23"/>
-          <w:shd w:fill="auto" w:val="clear"/>
+          <w:shd w:fill="00A933" w:val="clear"/>
           <w:rtl w:val="true"/>
         </w:rPr>
         <w:t>در جنگو</w:t>
@@ -4980,7 +4980,7 @@
         <w:outlineLvl w:val="1"/>
         <w:rPr>
           <w:highlight w:val="none"/>
-          <w:shd w:fill="auto" w:val="clear"/>
+          <w:shd w:fill="00A933" w:val="clear"/>
         </w:rPr>
       </w:pPr>
       <w:r>
@@ -4990,7 +4990,7 @@
           <w:sz w:val="23"/>
           <w:sz w:val="23"/>
           <w:szCs w:val="23"/>
-          <w:shd w:fill="auto" w:val="clear"/>
+          <w:shd w:fill="00A933" w:val="clear"/>
           <w:rtl w:val="true"/>
         </w:rPr>
         <w:t xml:space="preserve">استفاده از </w:t>
@@ -5001,7 +5001,7 @@
           <w:color w:val="1E2F38"/>
           <w:sz w:val="23"/>
           <w:szCs w:val="23"/>
-          <w:shd w:fill="auto" w:val="clear"/>
+          <w:shd w:fill="00A933" w:val="clear"/>
         </w:rPr>
         <w:t>slug</w:t>
       </w:r>
@@ -5011,7 +5011,7 @@
           <w:color w:val="1E2F38"/>
           <w:sz w:val="23"/>
           <w:szCs w:val="23"/>
-          <w:shd w:fill="auto" w:val="clear"/>
+          <w:shd w:fill="00A933" w:val="clear"/>
           <w:rtl w:val="true"/>
         </w:rPr>
         <w:t xml:space="preserve"> </w:t>
@@ -5023,7 +5023,7 @@
           <w:sz w:val="23"/>
           <w:sz w:val="23"/>
           <w:szCs w:val="23"/>
-          <w:shd w:fill="auto" w:val="clear"/>
+          <w:shd w:fill="00A933" w:val="clear"/>
           <w:rtl w:val="true"/>
         </w:rPr>
         <w:t xml:space="preserve">در </w:t>
@@ -5034,7 +5034,7 @@
           <w:color w:val="1E2F38"/>
           <w:sz w:val="23"/>
           <w:szCs w:val="23"/>
-          <w:shd w:fill="auto" w:val="clear"/>
+          <w:shd w:fill="00A933" w:val="clear"/>
         </w:rPr>
         <w:t>url</w:t>
       </w:r>
@@ -5106,7 +5106,7 @@
         <w:outlineLvl w:val="1"/>
         <w:rPr>
           <w:highlight w:val="none"/>
-          <w:shd w:fill="auto" w:val="clear"/>
+          <w:shd w:fill="00A933" w:val="clear"/>
         </w:rPr>
       </w:pPr>
       <w:r>
@@ -5116,7 +5116,7 @@
           <w:sz w:val="23"/>
           <w:sz w:val="23"/>
           <w:szCs w:val="23"/>
-          <w:shd w:fill="auto" w:val="clear"/>
+          <w:shd w:fill="00A933" w:val="clear"/>
           <w:rtl w:val="true"/>
         </w:rPr>
         <w:t xml:space="preserve">بررسی </w:t>
@@ -5127,7 +5127,7 @@
           <w:color w:val="1E2F38"/>
           <w:sz w:val="23"/>
           <w:szCs w:val="23"/>
-          <w:shd w:fill="auto" w:val="clear"/>
+          <w:shd w:fill="00A933" w:val="clear"/>
         </w:rPr>
         <w:t>Aggregate</w:t>
       </w:r>
@@ -5137,7 +5137,7 @@
           <w:color w:val="1E2F38"/>
           <w:sz w:val="23"/>
           <w:szCs w:val="23"/>
-          <w:shd w:fill="auto" w:val="clear"/>
+          <w:shd w:fill="00A933" w:val="clear"/>
           <w:rtl w:val="true"/>
         </w:rPr>
         <w:t xml:space="preserve"> </w:t>
@@ -5149,7 +5149,7 @@
           <w:sz w:val="23"/>
           <w:sz w:val="23"/>
           <w:szCs w:val="23"/>
-          <w:shd w:fill="auto" w:val="clear"/>
+          <w:shd w:fill="00A933" w:val="clear"/>
           <w:rtl w:val="true"/>
         </w:rPr>
         <w:t xml:space="preserve">و </w:t>
@@ -5160,9 +5160,19 @@
           <w:color w:val="1E2F38"/>
           <w:sz w:val="23"/>
           <w:szCs w:val="23"/>
-          <w:shd w:fill="auto" w:val="clear"/>
-        </w:rPr>
-        <w:t>Count</w:t>
+          <w:shd w:fill="00A933" w:val="clear"/>
+        </w:rPr>
+        <w:t xml:space="preserve">Count              </w:t>
+      </w:r>
+      <w:r>
+        <w:rPr>
+          <w:rFonts w:eastAsia="Times New Roman" w:cs="Tahoma" w:ascii="inherit" w:hAnsi="inherit"/>
+          <w:color w:val="1E2F38"/>
+          <w:sz w:val="23"/>
+          <w:szCs w:val="23"/>
+          <w:shd w:fill="FF0000" w:val="clear"/>
+        </w:rPr>
+        <w:t>Aggregate</w:t>
       </w:r>
     </w:p>
     <w:p>

</xml_diff>

<commit_message>
10th commit -video 47
</commit_message>
<xml_diff>
--- a/00-other/001-لیست ویدئوها.docx
+++ b/00-other/001-لیست ویدئوها.docx
@@ -5242,7 +5242,7 @@
         <w:outlineLvl w:val="1"/>
         <w:rPr>
           <w:highlight w:val="none"/>
-          <w:shd w:fill="auto" w:val="clear"/>
+          <w:shd w:fill="00A933" w:val="clear"/>
         </w:rPr>
       </w:pPr>
       <w:r>
@@ -5252,7 +5252,7 @@
           <w:sz w:val="23"/>
           <w:sz w:val="23"/>
           <w:szCs w:val="23"/>
-          <w:shd w:fill="auto" w:val="clear"/>
+          <w:shd w:fill="00A933" w:val="clear"/>
           <w:rtl w:val="true"/>
         </w:rPr>
         <w:t>بررسی اولیه ی ادمین جنگو</w:t>

</xml_diff>

<commit_message>
11th commit - video 51
</commit_message>
<xml_diff>
--- a/00-other/001-لیست ویدئوها.docx
+++ b/00-other/001-لیست ویدئوها.docx
@@ -5325,7 +5325,7 @@
         <w:outlineLvl w:val="1"/>
         <w:rPr>
           <w:highlight w:val="none"/>
-          <w:shd w:fill="auto" w:val="clear"/>
+          <w:shd w:fill="00A933" w:val="clear"/>
         </w:rPr>
       </w:pPr>
       <w:r>
@@ -5335,7 +5335,7 @@
           <w:sz w:val="23"/>
           <w:sz w:val="23"/>
           <w:szCs w:val="23"/>
-          <w:shd w:fill="auto" w:val="clear"/>
+          <w:shd w:fill="00A933" w:val="clear"/>
           <w:rtl w:val="true"/>
         </w:rPr>
         <w:t>مدیریت ادمین</w:t>
@@ -5408,7 +5408,7 @@
         <w:outlineLvl w:val="1"/>
         <w:rPr>
           <w:highlight w:val="none"/>
-          <w:shd w:fill="auto" w:val="clear"/>
+          <w:shd w:fill="00A933" w:val="clear"/>
         </w:rPr>
       </w:pPr>
       <w:r>
@@ -5418,7 +5418,7 @@
           <w:sz w:val="23"/>
           <w:sz w:val="23"/>
           <w:szCs w:val="23"/>
-          <w:shd w:fill="auto" w:val="clear"/>
+          <w:shd w:fill="00A933" w:val="clear"/>
           <w:rtl w:val="true"/>
         </w:rPr>
         <w:t xml:space="preserve">شخصی سازی ادمین </w:t>
@@ -5429,7 +5429,7 @@
           <w:color w:val="1E2F38"/>
           <w:sz w:val="23"/>
           <w:szCs w:val="23"/>
-          <w:shd w:fill="auto" w:val="clear"/>
+          <w:shd w:fill="00A933" w:val="clear"/>
           <w:rtl w:val="true"/>
         </w:rPr>
         <w:t xml:space="preserve">( </w:t>
@@ -5441,7 +5441,7 @@
           <w:sz w:val="23"/>
           <w:sz w:val="23"/>
           <w:szCs w:val="23"/>
-          <w:shd w:fill="auto" w:val="clear"/>
+          <w:shd w:fill="00A933" w:val="clear"/>
           <w:rtl w:val="true"/>
         </w:rPr>
         <w:t xml:space="preserve">نمایش لیست فیلتر و لیست قابل ویرایش </w:t>
@@ -5452,7 +5452,7 @@
           <w:color w:val="1E2F38"/>
           <w:sz w:val="23"/>
           <w:szCs w:val="23"/>
-          <w:shd w:fill="auto" w:val="clear"/>
+          <w:shd w:fill="00A933" w:val="clear"/>
           <w:rtl w:val="true"/>
         </w:rPr>
         <w:t>)</w:t>
@@ -5525,7 +5525,7 @@
         <w:outlineLvl w:val="1"/>
         <w:rPr>
           <w:highlight w:val="none"/>
-          <w:shd w:fill="auto" w:val="clear"/>
+          <w:shd w:fill="00A933" w:val="clear"/>
         </w:rPr>
       </w:pPr>
       <w:r>
@@ -5535,7 +5535,7 @@
           <w:sz w:val="23"/>
           <w:sz w:val="23"/>
           <w:szCs w:val="23"/>
-          <w:shd w:fill="auto" w:val="clear"/>
+          <w:shd w:fill="00A933" w:val="clear"/>
           <w:rtl w:val="true"/>
         </w:rPr>
         <w:t>بررسی روابط موجود بین جداول</w:t>
@@ -5608,7 +5608,7 @@
         <w:outlineLvl w:val="1"/>
         <w:rPr>
           <w:highlight w:val="none"/>
-          <w:shd w:fill="auto" w:val="clear"/>
+          <w:shd w:fill="00A933" w:val="clear"/>
         </w:rPr>
       </w:pPr>
       <w:r>
@@ -5618,7 +5618,7 @@
           <w:sz w:val="23"/>
           <w:sz w:val="23"/>
           <w:szCs w:val="23"/>
-          <w:shd w:fill="auto" w:val="clear"/>
+          <w:shd w:fill="00A933" w:val="clear"/>
           <w:rtl w:val="true"/>
         </w:rPr>
         <w:t>بررسی رابطه ی یک به چند در جداول</w:t>

</xml_diff>

<commit_message>
12th commit - video 58
</commit_message>
<xml_diff>
--- a/00-other/001-لیست ویدئوها.docx
+++ b/00-other/001-لیست ویدئوها.docx
@@ -5691,7 +5691,7 @@
         <w:outlineLvl w:val="1"/>
         <w:rPr>
           <w:highlight w:val="none"/>
-          <w:shd w:fill="auto" w:val="clear"/>
+          <w:shd w:fill="00A933" w:val="clear"/>
         </w:rPr>
       </w:pPr>
       <w:r>
@@ -5701,7 +5701,7 @@
           <w:sz w:val="23"/>
           <w:sz w:val="23"/>
           <w:szCs w:val="23"/>
-          <w:shd w:fill="auto" w:val="clear"/>
+          <w:shd w:fill="00A933" w:val="clear"/>
           <w:rtl w:val="true"/>
         </w:rPr>
         <w:t>بررسی و استفاده از رابطه یک به چند</w:t>
@@ -5774,7 +5774,7 @@
         <w:outlineLvl w:val="1"/>
         <w:rPr>
           <w:highlight w:val="none"/>
-          <w:shd w:fill="auto" w:val="clear"/>
+          <w:shd w:fill="00A933" w:val="clear"/>
         </w:rPr>
       </w:pPr>
       <w:r>
@@ -5784,7 +5784,7 @@
           <w:sz w:val="23"/>
           <w:sz w:val="23"/>
           <w:szCs w:val="23"/>
-          <w:shd w:fill="auto" w:val="clear"/>
+          <w:shd w:fill="00A933" w:val="clear"/>
           <w:rtl w:val="true"/>
         </w:rPr>
         <w:t>واکشی اطلاعات در رابطه ی یک به چند</w:t>
@@ -5857,7 +5857,7 @@
         <w:outlineLvl w:val="1"/>
         <w:rPr>
           <w:highlight w:val="none"/>
-          <w:shd w:fill="auto" w:val="clear"/>
+          <w:shd w:fill="00A933" w:val="clear"/>
         </w:rPr>
       </w:pPr>
       <w:r>
@@ -5867,7 +5867,7 @@
           <w:sz w:val="23"/>
           <w:sz w:val="23"/>
           <w:szCs w:val="23"/>
-          <w:shd w:fill="auto" w:val="clear"/>
+          <w:shd w:fill="00A933" w:val="clear"/>
           <w:rtl w:val="true"/>
         </w:rPr>
         <w:t>نمایش رابطه یک به چند در ادمین</w:t>
@@ -5940,7 +5940,7 @@
         <w:outlineLvl w:val="1"/>
         <w:rPr>
           <w:highlight w:val="none"/>
-          <w:shd w:fill="auto" w:val="clear"/>
+          <w:shd w:fill="00A933" w:val="clear"/>
         </w:rPr>
       </w:pPr>
       <w:r>
@@ -5950,7 +5950,7 @@
           <w:sz w:val="23"/>
           <w:sz w:val="23"/>
           <w:szCs w:val="23"/>
-          <w:shd w:fill="auto" w:val="clear"/>
+          <w:shd w:fill="00A933" w:val="clear"/>
           <w:rtl w:val="true"/>
         </w:rPr>
         <w:t>بررسی رابطه یک به یک</w:t>
@@ -6023,7 +6023,7 @@
         <w:outlineLvl w:val="1"/>
         <w:rPr>
           <w:highlight w:val="none"/>
-          <w:shd w:fill="auto" w:val="clear"/>
+          <w:shd w:fill="00A933" w:val="clear"/>
         </w:rPr>
       </w:pPr>
       <w:r>
@@ -6033,7 +6033,7 @@
           <w:sz w:val="23"/>
           <w:sz w:val="23"/>
           <w:szCs w:val="23"/>
-          <w:shd w:fill="auto" w:val="clear"/>
+          <w:shd w:fill="00A933" w:val="clear"/>
           <w:rtl w:val="true"/>
         </w:rPr>
         <w:t>تغییر نام ماژول در ادمین</w:t>
@@ -6106,7 +6106,7 @@
         <w:outlineLvl w:val="1"/>
         <w:rPr>
           <w:highlight w:val="none"/>
-          <w:shd w:fill="auto" w:val="clear"/>
+          <w:shd w:fill="00A933" w:val="clear"/>
         </w:rPr>
       </w:pPr>
       <w:r>
@@ -6116,7 +6116,7 @@
           <w:sz w:val="23"/>
           <w:sz w:val="23"/>
           <w:szCs w:val="23"/>
-          <w:shd w:fill="auto" w:val="clear"/>
+          <w:shd w:fill="00A933" w:val="clear"/>
           <w:rtl w:val="true"/>
         </w:rPr>
         <w:t>بررسی رابطه ی چند به چند</w:t>
@@ -6189,7 +6189,7 @@
         <w:outlineLvl w:val="1"/>
         <w:rPr>
           <w:highlight w:val="none"/>
-          <w:shd w:fill="auto" w:val="clear"/>
+          <w:shd w:fill="00A933" w:val="clear"/>
         </w:rPr>
       </w:pPr>
       <w:r>
@@ -6199,7 +6199,7 @@
           <w:sz w:val="23"/>
           <w:sz w:val="23"/>
           <w:szCs w:val="23"/>
-          <w:shd w:fill="auto" w:val="clear"/>
+          <w:shd w:fill="00A933" w:val="clear"/>
           <w:rtl w:val="true"/>
         </w:rPr>
         <w:t xml:space="preserve">بررسی و کار با </w:t>
@@ -6210,7 +6210,7 @@
           <w:color w:val="1E2F38"/>
           <w:sz w:val="23"/>
           <w:szCs w:val="23"/>
-          <w:shd w:fill="auto" w:val="clear"/>
+          <w:shd w:fill="00A933" w:val="clear"/>
         </w:rPr>
         <w:t>many-to-many rel</w:t>
       </w:r>
@@ -6220,7 +6220,7 @@
           <w:color w:val="1E2F38"/>
           <w:sz w:val="23"/>
           <w:szCs w:val="23"/>
-          <w:shd w:fill="auto" w:val="clear"/>
+          <w:shd w:fill="00A933" w:val="clear"/>
           <w:rtl w:val="true"/>
         </w:rPr>
         <w:t xml:space="preserve"> </w:t>
@@ -6232,7 +6232,7 @@
           <w:sz w:val="23"/>
           <w:sz w:val="23"/>
           <w:szCs w:val="23"/>
-          <w:shd w:fill="auto" w:val="clear"/>
+          <w:shd w:fill="00A933" w:val="clear"/>
           <w:rtl w:val="true"/>
         </w:rPr>
         <w:t xml:space="preserve">در </w:t>
@@ -6243,7 +6243,7 @@
           <w:color w:val="1E2F38"/>
           <w:sz w:val="23"/>
           <w:szCs w:val="23"/>
-          <w:shd w:fill="auto" w:val="clear"/>
+          <w:shd w:fill="00A933" w:val="clear"/>
         </w:rPr>
         <w:t>shell</w:t>
       </w:r>

</xml_diff>

<commit_message>
14th commit - video 60-change models done
</commit_message>
<xml_diff>
--- a/00-other/001-لیست ویدئوها.docx
+++ b/00-other/001-لیست ویدئوها.docx
@@ -6312,7 +6312,7 @@
         <w:outlineLvl w:val="1"/>
         <w:rPr>
           <w:highlight w:val="none"/>
-          <w:shd w:fill="auto" w:val="clear"/>
+          <w:shd w:fill="00A933" w:val="clear"/>
         </w:rPr>
       </w:pPr>
       <w:r>
@@ -6322,7 +6322,7 @@
           <w:sz w:val="23"/>
           <w:sz w:val="23"/>
           <w:szCs w:val="23"/>
-          <w:shd w:fill="auto" w:val="clear"/>
+          <w:shd w:fill="00A933" w:val="clear"/>
           <w:rtl w:val="true"/>
         </w:rPr>
         <w:t>تغییر ساختار مدلها برای پروژه ی فروشگاه</w:t>

</xml_diff>

<commit_message>
15th commit- add template - video 61
</commit_message>
<xml_diff>
--- a/00-other/001-لیست ویدئوها.docx
+++ b/00-other/001-لیست ویدئوها.docx
@@ -6395,7 +6395,7 @@
         <w:outlineLvl w:val="1"/>
         <w:rPr>
           <w:highlight w:val="none"/>
-          <w:shd w:fill="auto" w:val="clear"/>
+          <w:shd w:fill="00A933" w:val="clear"/>
         </w:rPr>
       </w:pPr>
       <w:r>
@@ -6405,7 +6405,7 @@
           <w:sz w:val="23"/>
           <w:sz w:val="23"/>
           <w:szCs w:val="23"/>
-          <w:shd w:fill="auto" w:val="clear"/>
+          <w:shd w:fill="00A933" w:val="clear"/>
           <w:rtl w:val="true"/>
         </w:rPr>
         <w:t>اماده سازی مدیریت محصولات در ادمین</w:t>

</xml_diff>

<commit_message>
15th commit - use render partial - video 62
</commit_message>
<xml_diff>
--- a/00-other/001-لیست ویدئوها.docx
+++ b/00-other/001-لیست ویدئوها.docx
@@ -6478,7 +6478,7 @@
         <w:outlineLvl w:val="1"/>
         <w:rPr>
           <w:highlight w:val="none"/>
-          <w:shd w:fill="auto" w:val="clear"/>
+          <w:shd w:fill="00A933" w:val="clear"/>
         </w:rPr>
       </w:pPr>
       <w:r>
@@ -6488,7 +6488,7 @@
           <w:sz w:val="23"/>
           <w:sz w:val="23"/>
           <w:szCs w:val="23"/>
-          <w:shd w:fill="auto" w:val="clear"/>
+          <w:shd w:fill="00A933" w:val="clear"/>
           <w:rtl w:val="true"/>
         </w:rPr>
         <w:t>انتقال قالب به پروژه</w:t>
@@ -6571,7 +6571,7 @@
           <w:sz w:val="23"/>
           <w:sz w:val="23"/>
           <w:szCs w:val="23"/>
-          <w:shd w:fill="auto" w:val="clear"/>
+          <w:shd w:fill="00A933" w:val="clear"/>
           <w:rtl w:val="true"/>
         </w:rPr>
         <w:t xml:space="preserve">بررسی </w:t>
@@ -6582,7 +6582,7 @@
           <w:color w:val="1E2F38"/>
           <w:sz w:val="23"/>
           <w:szCs w:val="23"/>
-          <w:shd w:fill="auto" w:val="clear"/>
+          <w:shd w:fill="00A933" w:val="clear"/>
         </w:rPr>
         <w:t>django render partial</w:t>
       </w:r>

</xml_diff>

<commit_message>
16th commit - video 64
</commit_message>
<xml_diff>
--- a/00-other/001-لیست ویدئوها.docx
+++ b/00-other/001-لیست ویدئوها.docx
@@ -6665,7 +6665,7 @@
         <w:outlineLvl w:val="1"/>
         <w:rPr>
           <w:highlight w:val="none"/>
-          <w:shd w:fill="auto" w:val="clear"/>
+          <w:shd w:fill="00A933" w:val="clear"/>
         </w:rPr>
       </w:pPr>
       <w:r>
@@ -6675,7 +6675,7 @@
           <w:sz w:val="23"/>
           <w:sz w:val="23"/>
           <w:szCs w:val="23"/>
-          <w:shd w:fill="auto" w:val="clear"/>
+          <w:shd w:fill="00A933" w:val="clear"/>
           <w:rtl w:val="true"/>
         </w:rPr>
         <w:t>نمایش لیست محصولات</w:t>
@@ -6748,7 +6748,7 @@
         <w:outlineLvl w:val="1"/>
         <w:rPr>
           <w:highlight w:val="none"/>
-          <w:shd w:fill="auto" w:val="clear"/>
+          <w:shd w:fill="158466" w:val="clear"/>
         </w:rPr>
       </w:pPr>
       <w:r>
@@ -6758,7 +6758,7 @@
           <w:sz w:val="23"/>
           <w:sz w:val="23"/>
           <w:szCs w:val="23"/>
-          <w:shd w:fill="auto" w:val="clear"/>
+          <w:shd w:fill="158466" w:val="clear"/>
           <w:rtl w:val="true"/>
         </w:rPr>
         <w:t>نمایش صفحه جزییات محصول و پیاده سازی مدل برند</w:t>

</xml_diff>

<commit_message>
25th commit - video 65 finished-ok-
</commit_message>
<xml_diff>
--- a/00-other/001-لیست ویدئوها.docx
+++ b/00-other/001-لیست ویدئوها.docx
@@ -6828,7 +6828,7 @@
         <w:outlineLvl w:val="1"/>
         <w:rPr>
           <w:highlight w:val="none"/>
-          <w:shd w:fill="auto" w:val="clear"/>
+          <w:shd w:fill="00A933" w:val="clear"/>
         </w:rPr>
       </w:pPr>
       <w:r>
@@ -6838,7 +6838,7 @@
           <w:sz w:val="23"/>
           <w:sz w:val="23"/>
           <w:szCs w:val="23"/>
-          <w:shd w:fill="auto" w:val="clear"/>
+          <w:shd w:fill="00A933" w:val="clear"/>
           <w:rtl w:val="true"/>
         </w:rPr>
         <w:t>پیاده سازی تماس با ما و استارت کار با فرم ها</w:t>

</xml_diff>

<commit_message>
30th commit -start of forms - video 67
</commit_message>
<xml_diff>
--- a/00-other/001-لیست ویدئوها.docx
+++ b/00-other/001-لیست ویدئوها.docx
@@ -6911,7 +6911,7 @@
         <w:outlineLvl w:val="1"/>
         <w:rPr>
           <w:highlight w:val="none"/>
-          <w:shd w:fill="auto" w:val="clear"/>
+          <w:shd w:fill="00A933" w:val="clear"/>
         </w:rPr>
       </w:pPr>
       <w:r>
@@ -6921,7 +6921,7 @@
           <w:sz w:val="23"/>
           <w:sz w:val="23"/>
           <w:szCs w:val="23"/>
-          <w:shd w:fill="auto" w:val="clear"/>
+          <w:shd w:fill="00A933" w:val="clear"/>
           <w:rtl w:val="true"/>
         </w:rPr>
         <w:t xml:space="preserve">بررسی ساختار فرم و </w:t>
@@ -6932,7 +6932,7 @@
           <w:color w:val="1E2F38"/>
           <w:sz w:val="23"/>
           <w:szCs w:val="23"/>
-          <w:shd w:fill="auto" w:val="clear"/>
+          <w:shd w:fill="00A933" w:val="clear"/>
         </w:rPr>
         <w:t>input</w:t>
       </w:r>
@@ -6942,7 +6942,7 @@
           <w:color w:val="1E2F38"/>
           <w:sz w:val="23"/>
           <w:szCs w:val="23"/>
-          <w:shd w:fill="auto" w:val="clear"/>
+          <w:shd w:fill="00A933" w:val="clear"/>
           <w:rtl w:val="true"/>
         </w:rPr>
         <w:t xml:space="preserve"> </w:t>
@@ -6954,7 +6954,7 @@
           <w:sz w:val="23"/>
           <w:sz w:val="23"/>
           <w:szCs w:val="23"/>
-          <w:shd w:fill="auto" w:val="clear"/>
+          <w:shd w:fill="00A933" w:val="clear"/>
           <w:rtl w:val="true"/>
         </w:rPr>
         <w:t>ها</w:t>
@@ -7027,7 +7027,7 @@
         <w:outlineLvl w:val="1"/>
         <w:rPr>
           <w:highlight w:val="none"/>
-          <w:shd w:fill="auto" w:val="clear"/>
+          <w:shd w:fill="00A933" w:val="clear"/>
         </w:rPr>
       </w:pPr>
       <w:r>
@@ -7037,7 +7037,7 @@
           <w:sz w:val="23"/>
           <w:sz w:val="23"/>
           <w:szCs w:val="23"/>
-          <w:shd w:fill="auto" w:val="clear"/>
+          <w:shd w:fill="00A933" w:val="clear"/>
           <w:rtl w:val="true"/>
         </w:rPr>
         <w:t xml:space="preserve">واکشی اطلاعات از درخواست </w:t>
@@ -7048,7 +7048,7 @@
           <w:color w:val="1E2F38"/>
           <w:sz w:val="23"/>
           <w:szCs w:val="23"/>
-          <w:shd w:fill="auto" w:val="clear"/>
+          <w:shd w:fill="00A933" w:val="clear"/>
         </w:rPr>
         <w:t>POST</w:t>
       </w:r>
@@ -7058,7 +7058,7 @@
           <w:color w:val="1E2F38"/>
           <w:sz w:val="23"/>
           <w:szCs w:val="23"/>
-          <w:shd w:fill="auto" w:val="clear"/>
+          <w:shd w:fill="00A933" w:val="clear"/>
           <w:rtl w:val="true"/>
         </w:rPr>
         <w:t xml:space="preserve"> </w:t>
@@ -7070,7 +7070,7 @@
           <w:sz w:val="23"/>
           <w:sz w:val="23"/>
           <w:szCs w:val="23"/>
-          <w:shd w:fill="auto" w:val="clear"/>
+          <w:shd w:fill="00A933" w:val="clear"/>
           <w:rtl w:val="true"/>
         </w:rPr>
         <w:t xml:space="preserve">و بررسی متدهای </w:t>
@@ -7081,7 +7081,7 @@
           <w:color w:val="1E2F38"/>
           <w:sz w:val="23"/>
           <w:szCs w:val="23"/>
-          <w:shd w:fill="auto" w:val="clear"/>
+          <w:shd w:fill="00A933" w:val="clear"/>
         </w:rPr>
         <w:t>get</w:t>
       </w:r>
@@ -7091,7 +7091,7 @@
           <w:color w:val="1E2F38"/>
           <w:sz w:val="23"/>
           <w:szCs w:val="23"/>
-          <w:shd w:fill="auto" w:val="clear"/>
+          <w:shd w:fill="00A933" w:val="clear"/>
           <w:rtl w:val="true"/>
         </w:rPr>
         <w:t xml:space="preserve"> </w:t>
@@ -7103,7 +7103,7 @@
           <w:sz w:val="23"/>
           <w:sz w:val="23"/>
           <w:szCs w:val="23"/>
-          <w:shd w:fill="auto" w:val="clear"/>
+          <w:shd w:fill="00A933" w:val="clear"/>
           <w:rtl w:val="true"/>
         </w:rPr>
         <w:t xml:space="preserve">و </w:t>
@@ -7114,7 +7114,7 @@
           <w:color w:val="1E2F38"/>
           <w:sz w:val="23"/>
           <w:szCs w:val="23"/>
-          <w:shd w:fill="auto" w:val="clear"/>
+          <w:shd w:fill="00A933" w:val="clear"/>
         </w:rPr>
         <w:t>post</w:t>
       </w:r>
@@ -7124,7 +7124,7 @@
           <w:color w:val="1E2F38"/>
           <w:sz w:val="23"/>
           <w:szCs w:val="23"/>
-          <w:shd w:fill="auto" w:val="clear"/>
+          <w:shd w:fill="00A933" w:val="clear"/>
           <w:rtl w:val="true"/>
         </w:rPr>
         <w:t xml:space="preserve"> </w:t>
@@ -7136,7 +7136,7 @@
           <w:sz w:val="23"/>
           <w:sz w:val="23"/>
           <w:szCs w:val="23"/>
-          <w:shd w:fill="auto" w:val="clear"/>
+          <w:shd w:fill="00A933" w:val="clear"/>
           <w:rtl w:val="true"/>
         </w:rPr>
         <w:t>در سرور</w:t>

</xml_diff>

<commit_message>
31th commit - video 70
</commit_message>
<xml_diff>
--- a/00-other/001-لیست ویدئوها.docx
+++ b/00-other/001-لیست ویدئوها.docx
@@ -7209,7 +7209,7 @@
         <w:outlineLvl w:val="1"/>
         <w:rPr>
           <w:highlight w:val="none"/>
-          <w:shd w:fill="auto" w:val="clear"/>
+          <w:shd w:fill="00A933" w:val="clear"/>
         </w:rPr>
       </w:pPr>
       <w:r>
@@ -7219,7 +7219,7 @@
           <w:sz w:val="23"/>
           <w:sz w:val="23"/>
           <w:szCs w:val="23"/>
-          <w:shd w:fill="auto" w:val="clear"/>
+          <w:shd w:fill="00A933" w:val="clear"/>
           <w:rtl w:val="true"/>
         </w:rPr>
         <w:t xml:space="preserve">بررسی </w:t>
@@ -7230,7 +7230,7 @@
           <w:color w:val="1E2F38"/>
           <w:sz w:val="23"/>
           <w:szCs w:val="23"/>
-          <w:shd w:fill="auto" w:val="clear"/>
+          <w:shd w:fill="00A933" w:val="clear"/>
         </w:rPr>
         <w:t>Django Forms</w:t>
       </w:r>
@@ -7302,7 +7302,7 @@
         <w:outlineLvl w:val="1"/>
         <w:rPr>
           <w:highlight w:val="none"/>
-          <w:shd w:fill="auto" w:val="clear"/>
+          <w:shd w:fill="00A933" w:val="clear"/>
         </w:rPr>
       </w:pPr>
       <w:r>
@@ -7312,7 +7312,7 @@
           <w:sz w:val="23"/>
           <w:sz w:val="23"/>
           <w:szCs w:val="23"/>
-          <w:shd w:fill="auto" w:val="clear"/>
+          <w:shd w:fill="00A933" w:val="clear"/>
           <w:rtl w:val="true"/>
         </w:rPr>
         <w:t xml:space="preserve">بررسی </w:t>
@@ -7323,7 +7323,7 @@
           <w:color w:val="1E2F38"/>
           <w:sz w:val="23"/>
           <w:szCs w:val="23"/>
-          <w:shd w:fill="auto" w:val="clear"/>
+          <w:shd w:fill="00A933" w:val="clear"/>
         </w:rPr>
         <w:t>Django Forms</w:t>
       </w:r>
@@ -7333,7 +7333,7 @@
           <w:color w:val="1E2F38"/>
           <w:sz w:val="23"/>
           <w:szCs w:val="23"/>
-          <w:shd w:fill="auto" w:val="clear"/>
+          <w:shd w:fill="00A933" w:val="clear"/>
           <w:rtl w:val="true"/>
         </w:rPr>
         <w:t xml:space="preserve"> ( </w:t>
@@ -7345,7 +7345,7 @@
           <w:sz w:val="23"/>
           <w:sz w:val="23"/>
           <w:szCs w:val="23"/>
-          <w:shd w:fill="auto" w:val="clear"/>
+          <w:shd w:fill="00A933" w:val="clear"/>
           <w:rtl w:val="true"/>
         </w:rPr>
         <w:t xml:space="preserve">بخش دوم </w:t>
@@ -7356,7 +7356,7 @@
           <w:color w:val="1E2F38"/>
           <w:sz w:val="23"/>
           <w:szCs w:val="23"/>
-          <w:shd w:fill="auto" w:val="clear"/>
+          <w:shd w:fill="00A933" w:val="clear"/>
           <w:rtl w:val="true"/>
         </w:rPr>
         <w:t>)</w:t>
@@ -7429,7 +7429,7 @@
         <w:outlineLvl w:val="1"/>
         <w:rPr>
           <w:highlight w:val="none"/>
-          <w:shd w:fill="auto" w:val="clear"/>
+          <w:shd w:fill="00A933" w:val="clear"/>
         </w:rPr>
       </w:pPr>
       <w:r>
@@ -7439,7 +7439,7 @@
           <w:sz w:val="23"/>
           <w:sz w:val="23"/>
           <w:szCs w:val="23"/>
-          <w:shd w:fill="auto" w:val="clear"/>
+          <w:shd w:fill="00A933" w:val="clear"/>
           <w:rtl w:val="true"/>
         </w:rPr>
         <w:t>بررسی فرم ها در جنگو بخش سوم</w:t>

</xml_diff>

<commit_message>
32th commit video 72
</commit_message>
<xml_diff>
--- a/00-other/001-لیست ویدئوها.docx
+++ b/00-other/001-لیست ویدئوها.docx
@@ -7512,7 +7512,7 @@
         <w:outlineLvl w:val="1"/>
         <w:rPr>
           <w:highlight w:val="none"/>
-          <w:shd w:fill="auto" w:val="clear"/>
+          <w:shd w:fill="00A933" w:val="clear"/>
         </w:rPr>
       </w:pPr>
       <w:r>
@@ -7522,7 +7522,7 @@
           <w:sz w:val="23"/>
           <w:sz w:val="23"/>
           <w:szCs w:val="23"/>
-          <w:shd w:fill="auto" w:val="clear"/>
+          <w:shd w:fill="00A933" w:val="clear"/>
           <w:rtl w:val="true"/>
         </w:rPr>
         <w:t xml:space="preserve">ذخیره سازی اطلاعات فرم در دیتابیس و بررسی مفهوم </w:t>
@@ -7533,7 +7533,7 @@
           <w:color w:val="1E2F38"/>
           <w:sz w:val="23"/>
           <w:szCs w:val="23"/>
-          <w:shd w:fill="auto" w:val="clear"/>
+          <w:shd w:fill="00A933" w:val="clear"/>
         </w:rPr>
         <w:t>Model Form</w:t>
       </w:r>

</xml_diff>

<commit_message>
33th commit - class base view- video 73
</commit_message>
<xml_diff>
--- a/00-other/001-لیست ویدئوها.docx
+++ b/00-other/001-لیست ویدئوها.docx
@@ -7605,7 +7605,7 @@
         <w:outlineLvl w:val="1"/>
         <w:rPr>
           <w:highlight w:val="none"/>
-          <w:shd w:fill="auto" w:val="clear"/>
+          <w:shd w:fill="00A933" w:val="clear"/>
         </w:rPr>
       </w:pPr>
       <w:r>
@@ -7615,7 +7615,7 @@
           <w:sz w:val="23"/>
           <w:sz w:val="23"/>
           <w:szCs w:val="23"/>
-          <w:shd w:fill="auto" w:val="clear"/>
+          <w:shd w:fill="00A933" w:val="clear"/>
           <w:rtl w:val="true"/>
         </w:rPr>
         <w:t xml:space="preserve">شخصی سازی </w:t>
@@ -7626,7 +7626,7 @@
           <w:color w:val="1E2F38"/>
           <w:sz w:val="23"/>
           <w:szCs w:val="23"/>
-          <w:shd w:fill="auto" w:val="clear"/>
+          <w:shd w:fill="00A933" w:val="clear"/>
         </w:rPr>
         <w:t>ModelForm</w:t>
       </w:r>
@@ -7636,7 +7636,7 @@
           <w:color w:val="1E2F38"/>
           <w:sz w:val="23"/>
           <w:szCs w:val="23"/>
-          <w:shd w:fill="auto" w:val="clear"/>
+          <w:shd w:fill="00A933" w:val="clear"/>
           <w:rtl w:val="true"/>
         </w:rPr>
         <w:t xml:space="preserve"> </w:t>
@@ -7648,7 +7648,7 @@
           <w:sz w:val="23"/>
           <w:sz w:val="23"/>
           <w:szCs w:val="23"/>
-          <w:shd w:fill="auto" w:val="clear"/>
+          <w:shd w:fill="00A933" w:val="clear"/>
           <w:rtl w:val="true"/>
         </w:rPr>
         <w:t>و ذخیره سازی اطلاعات</w:t>
@@ -7721,7 +7721,7 @@
         <w:outlineLvl w:val="1"/>
         <w:rPr>
           <w:highlight w:val="none"/>
-          <w:shd w:fill="auto" w:val="clear"/>
+          <w:shd w:fill="00A933" w:val="clear"/>
         </w:rPr>
       </w:pPr>
       <w:r>
@@ -7731,7 +7731,7 @@
           <w:sz w:val="23"/>
           <w:sz w:val="23"/>
           <w:szCs w:val="23"/>
-          <w:shd w:fill="auto" w:val="clear"/>
+          <w:shd w:fill="00A933" w:val="clear"/>
           <w:rtl w:val="true"/>
         </w:rPr>
         <w:t xml:space="preserve">بررسی </w:t>
@@ -7742,7 +7742,7 @@
           <w:color w:val="1E2F38"/>
           <w:sz w:val="23"/>
           <w:szCs w:val="23"/>
-          <w:shd w:fill="auto" w:val="clear"/>
+          <w:shd w:fill="00A933" w:val="clear"/>
         </w:rPr>
         <w:t>Class Based View</w:t>
       </w:r>
@@ -7752,7 +7752,7 @@
           <w:color w:val="1E2F38"/>
           <w:sz w:val="23"/>
           <w:szCs w:val="23"/>
-          <w:shd w:fill="auto" w:val="clear"/>
+          <w:shd w:fill="00A933" w:val="clear"/>
           <w:rtl w:val="true"/>
         </w:rPr>
         <w:t xml:space="preserve"> </w:t>
@@ -7764,7 +7764,7 @@
           <w:sz w:val="23"/>
           <w:sz w:val="23"/>
           <w:szCs w:val="23"/>
-          <w:shd w:fill="auto" w:val="clear"/>
+          <w:shd w:fill="00A933" w:val="clear"/>
           <w:rtl w:val="true"/>
         </w:rPr>
         <w:t xml:space="preserve">ها   </w:t>
@@ -7775,7 +7775,7 @@
           <w:color w:val="1E2F38"/>
           <w:sz w:val="23"/>
           <w:szCs w:val="23"/>
-          <w:shd w:fill="auto" w:val="clear"/>
+          <w:shd w:fill="00A933" w:val="clear"/>
           <w:rtl w:val="true"/>
         </w:rPr>
         <w:t xml:space="preserve">( </w:t>
@@ -7786,7 +7786,7 @@
           <w:color w:val="1E2F38"/>
           <w:sz w:val="23"/>
           <w:szCs w:val="23"/>
-          <w:shd w:fill="auto" w:val="clear"/>
+          <w:shd w:fill="00A933" w:val="clear"/>
         </w:rPr>
         <w:t>TemplateView</w:t>
       </w:r>
@@ -7796,7 +7796,7 @@
           <w:color w:val="1E2F38"/>
           <w:sz w:val="23"/>
           <w:szCs w:val="23"/>
-          <w:shd w:fill="auto" w:val="clear"/>
+          <w:shd w:fill="00A933" w:val="clear"/>
           <w:rtl w:val="true"/>
         </w:rPr>
         <w:t>)</w:t>

</xml_diff>

<commit_message>
35th commit  form -video 75
</commit_message>
<xml_diff>
--- a/00-other/001-لیست ویدئوها.docx
+++ b/00-other/001-لیست ویدئوها.docx
@@ -7869,7 +7869,7 @@
         <w:outlineLvl w:val="1"/>
         <w:rPr>
           <w:highlight w:val="none"/>
-          <w:shd w:fill="auto" w:val="clear"/>
+          <w:shd w:fill="00A933" w:val="clear"/>
         </w:rPr>
       </w:pPr>
       <w:r>
@@ -7879,7 +7879,7 @@
           <w:sz w:val="23"/>
           <w:sz w:val="23"/>
           <w:szCs w:val="23"/>
-          <w:shd w:fill="auto" w:val="clear"/>
+          <w:shd w:fill="00A933" w:val="clear"/>
           <w:rtl w:val="true"/>
         </w:rPr>
         <w:t xml:space="preserve">بررسی </w:t>
@@ -7890,7 +7890,7 @@
           <w:color w:val="1E2F38"/>
           <w:sz w:val="23"/>
           <w:szCs w:val="23"/>
-          <w:shd w:fill="auto" w:val="clear"/>
+          <w:shd w:fill="00A933" w:val="clear"/>
         </w:rPr>
         <w:t>List View</w:t>
       </w:r>
@@ -7900,7 +7900,7 @@
           <w:color w:val="1E2F38"/>
           <w:sz w:val="23"/>
           <w:szCs w:val="23"/>
-          <w:shd w:fill="auto" w:val="clear"/>
+          <w:shd w:fill="00A933" w:val="clear"/>
           <w:rtl w:val="true"/>
         </w:rPr>
         <w:t xml:space="preserve"> </w:t>
@@ -7912,7 +7912,7 @@
           <w:sz w:val="23"/>
           <w:sz w:val="23"/>
           <w:szCs w:val="23"/>
-          <w:shd w:fill="auto" w:val="clear"/>
+          <w:shd w:fill="00A933" w:val="clear"/>
           <w:rtl w:val="true"/>
         </w:rPr>
         <w:t xml:space="preserve">ها در </w:t>
@@ -7923,7 +7923,7 @@
           <w:color w:val="1E2F38"/>
           <w:sz w:val="23"/>
           <w:szCs w:val="23"/>
-          <w:shd w:fill="auto" w:val="clear"/>
+          <w:shd w:fill="00A933" w:val="clear"/>
         </w:rPr>
         <w:t>Django</w:t>
       </w:r>
@@ -7995,7 +7995,7 @@
         <w:outlineLvl w:val="1"/>
         <w:rPr>
           <w:highlight w:val="none"/>
-          <w:shd w:fill="auto" w:val="clear"/>
+          <w:shd w:fill="00A933" w:val="clear"/>
         </w:rPr>
       </w:pPr>
       <w:r>
@@ -8005,7 +8005,7 @@
           <w:sz w:val="23"/>
           <w:sz w:val="23"/>
           <w:szCs w:val="23"/>
-          <w:shd w:fill="auto" w:val="clear"/>
+          <w:shd w:fill="00A933" w:val="clear"/>
           <w:rtl w:val="true"/>
         </w:rPr>
         <w:t xml:space="preserve">بررسی </w:t>
@@ -8016,7 +8016,7 @@
           <w:color w:val="1E2F38"/>
           <w:sz w:val="23"/>
           <w:szCs w:val="23"/>
-          <w:shd w:fill="auto" w:val="clear"/>
+          <w:shd w:fill="00A933" w:val="clear"/>
         </w:rPr>
         <w:t>DetailView</w:t>
       </w:r>
@@ -8026,7 +8026,7 @@
           <w:color w:val="1E2F38"/>
           <w:sz w:val="23"/>
           <w:szCs w:val="23"/>
-          <w:shd w:fill="auto" w:val="clear"/>
+          <w:shd w:fill="00A933" w:val="clear"/>
           <w:rtl w:val="true"/>
         </w:rPr>
         <w:t xml:space="preserve"> </w:t>
@@ -8038,7 +8038,7 @@
           <w:sz w:val="23"/>
           <w:sz w:val="23"/>
           <w:szCs w:val="23"/>
-          <w:shd w:fill="auto" w:val="clear"/>
+          <w:shd w:fill="00A933" w:val="clear"/>
           <w:rtl w:val="true"/>
         </w:rPr>
         <w:t xml:space="preserve">و </w:t>
@@ -8049,7 +8049,7 @@
           <w:color w:val="1E2F38"/>
           <w:sz w:val="23"/>
           <w:szCs w:val="23"/>
-          <w:shd w:fill="auto" w:val="clear"/>
+          <w:shd w:fill="00A933" w:val="clear"/>
         </w:rPr>
         <w:t>FormView</w:t>
       </w:r>
@@ -8059,7 +8059,7 @@
           <w:color w:val="1E2F38"/>
           <w:sz w:val="23"/>
           <w:szCs w:val="23"/>
-          <w:shd w:fill="auto" w:val="clear"/>
+          <w:shd w:fill="00A933" w:val="clear"/>
           <w:rtl w:val="true"/>
         </w:rPr>
         <w:t xml:space="preserve"> </w:t>
@@ -8071,7 +8071,7 @@
           <w:sz w:val="23"/>
           <w:sz w:val="23"/>
           <w:szCs w:val="23"/>
-          <w:shd w:fill="auto" w:val="clear"/>
+          <w:shd w:fill="00A933" w:val="clear"/>
           <w:rtl w:val="true"/>
         </w:rPr>
         <w:t>در جنگو</w:t>

</xml_diff>

<commit_message>
36commit video 77- 78 not write code
</commit_message>
<xml_diff>
--- a/00-other/001-لیست ویدئوها.docx
+++ b/00-other/001-لیست ویدئوها.docx
@@ -8144,7 +8144,7 @@
         <w:outlineLvl w:val="1"/>
         <w:rPr>
           <w:highlight w:val="none"/>
-          <w:shd w:fill="auto" w:val="clear"/>
+          <w:shd w:fill="00A933" w:val="clear"/>
         </w:rPr>
       </w:pPr>
       <w:r>
@@ -8154,7 +8154,7 @@
           <w:sz w:val="23"/>
           <w:sz w:val="23"/>
           <w:szCs w:val="23"/>
-          <w:shd w:fill="auto" w:val="clear"/>
+          <w:shd w:fill="00A933" w:val="clear"/>
           <w:rtl w:val="true"/>
         </w:rPr>
         <w:t xml:space="preserve">بررسی </w:t>
@@ -8165,7 +8165,7 @@
           <w:color w:val="1E2F38"/>
           <w:sz w:val="23"/>
           <w:szCs w:val="23"/>
-          <w:shd w:fill="auto" w:val="clear"/>
+          <w:shd w:fill="00A933" w:val="clear"/>
         </w:rPr>
         <w:t>Create View</w:t>
       </w:r>
@@ -8175,7 +8175,7 @@
           <w:color w:val="1E2F38"/>
           <w:sz w:val="23"/>
           <w:szCs w:val="23"/>
-          <w:shd w:fill="auto" w:val="clear"/>
+          <w:shd w:fill="00A933" w:val="clear"/>
           <w:rtl w:val="true"/>
         </w:rPr>
         <w:t xml:space="preserve"> </w:t>
@@ -8187,7 +8187,7 @@
           <w:sz w:val="23"/>
           <w:sz w:val="23"/>
           <w:szCs w:val="23"/>
-          <w:shd w:fill="auto" w:val="clear"/>
+          <w:shd w:fill="00A933" w:val="clear"/>
           <w:rtl w:val="true"/>
         </w:rPr>
         <w:t>و بررسی اولیه ی آپلود فایل در جنگو</w:t>
@@ -8241,6 +8241,36 @@
         </w:rPr>
         <w:t>77</w:t>
       </w:r>
+      <w:r>
+        <w:rPr>
+          <w:rFonts w:eastAsia="Times New Roman" w:cs="Tahoma" w:ascii="Tahoma" w:hAnsi="Tahoma"/>
+          <w:b/>
+          <w:bCs/>
+          <w:color w:val="556167"/>
+          <w:sz w:val="24"/>
+          <w:szCs w:val="24"/>
+          <w:bdr w:val="single" w:sz="12" w:space="0" w:color="D7E0E9"/>
+          <w:shd w:fill="auto" w:val="clear"/>
+          <w:rtl w:val="true"/>
+        </w:rPr>
+        <w:t xml:space="preserve"> </w:t>
+      </w:r>
+      <w:r>
+        <w:rPr>
+          <w:rFonts w:ascii="Tahoma" w:hAnsi="Tahoma" w:eastAsia="Times New Roman" w:cs="Tahoma"/>
+          <w:b/>
+          <w:b/>
+          <w:bCs/>
+          <w:color w:val="556167"/>
+          <w:sz w:val="24"/>
+          <w:sz w:val="24"/>
+          <w:szCs w:val="24"/>
+          <w:bdr w:val="single" w:sz="12" w:space="0" w:color="D7E0E9"/>
+          <w:shd w:fill="auto" w:val="clear"/>
+          <w:rtl w:val="true"/>
+        </w:rPr>
+        <w:t>مطالعه مجدد</w:t>
+      </w:r>
     </w:p>
     <w:p>
       <w:pPr>
@@ -8260,7 +8290,7 @@
         <w:outlineLvl w:val="1"/>
         <w:rPr>
           <w:highlight w:val="none"/>
-          <w:shd w:fill="auto" w:val="clear"/>
+          <w:shd w:fill="FFFF38" w:val="clear"/>
         </w:rPr>
       </w:pPr>
       <w:r>
@@ -8270,7 +8300,7 @@
           <w:sz w:val="23"/>
           <w:sz w:val="23"/>
           <w:szCs w:val="23"/>
-          <w:shd w:fill="auto" w:val="clear"/>
+          <w:shd w:fill="FFFF38" w:val="clear"/>
           <w:rtl w:val="true"/>
         </w:rPr>
         <w:t>بررسی آپلود فایل در جنگو</w:t>
@@ -8324,6 +8354,36 @@
         </w:rPr>
         <w:t>78</w:t>
       </w:r>
+      <w:r>
+        <w:rPr>
+          <w:rFonts w:eastAsia="Times New Roman" w:cs="Tahoma" w:ascii="Tahoma" w:hAnsi="Tahoma"/>
+          <w:b/>
+          <w:bCs/>
+          <w:color w:val="556167"/>
+          <w:sz w:val="24"/>
+          <w:szCs w:val="24"/>
+          <w:bdr w:val="single" w:sz="12" w:space="0" w:color="D7E0E9"/>
+          <w:shd w:fill="auto" w:val="clear"/>
+          <w:rtl w:val="true"/>
+        </w:rPr>
+        <w:t xml:space="preserve"> </w:t>
+      </w:r>
+      <w:r>
+        <w:rPr>
+          <w:rFonts w:ascii="Tahoma" w:hAnsi="Tahoma" w:eastAsia="Times New Roman" w:cs="Tahoma"/>
+          <w:b/>
+          <w:b/>
+          <w:bCs/>
+          <w:color w:val="556167"/>
+          <w:sz w:val="24"/>
+          <w:sz w:val="24"/>
+          <w:szCs w:val="24"/>
+          <w:bdr w:val="single" w:sz="12" w:space="0" w:color="D7E0E9"/>
+          <w:shd w:fill="auto" w:val="clear"/>
+          <w:rtl w:val="true"/>
+        </w:rPr>
+        <w:t>مطالعه مجدد</w:t>
+      </w:r>
     </w:p>
     <w:p>
       <w:pPr>
@@ -8343,7 +8403,7 @@
         <w:outlineLvl w:val="1"/>
         <w:rPr>
           <w:highlight w:val="none"/>
-          <w:shd w:fill="auto" w:val="clear"/>
+          <w:shd w:fill="FFFF38" w:val="clear"/>
         </w:rPr>
       </w:pPr>
       <w:r>
@@ -8353,7 +8413,7 @@
           <w:sz w:val="23"/>
           <w:sz w:val="23"/>
           <w:szCs w:val="23"/>
-          <w:shd w:fill="auto" w:val="clear"/>
+          <w:shd w:fill="FFFF38" w:val="clear"/>
           <w:rtl w:val="true"/>
         </w:rPr>
         <w:t xml:space="preserve">آپلود فایل و تصویر در جنگو و نحوه ی </w:t>
@@ -8364,7 +8424,7 @@
           <w:color w:val="1E2F38"/>
           <w:sz w:val="23"/>
           <w:szCs w:val="23"/>
-          <w:shd w:fill="auto" w:val="clear"/>
+          <w:shd w:fill="FFFF38" w:val="clear"/>
         </w:rPr>
         <w:t>Serve</w:t>
       </w:r>
@@ -8374,7 +8434,7 @@
           <w:color w:val="1E2F38"/>
           <w:sz w:val="23"/>
           <w:szCs w:val="23"/>
-          <w:shd w:fill="auto" w:val="clear"/>
+          <w:shd w:fill="FFFF38" w:val="clear"/>
           <w:rtl w:val="true"/>
         </w:rPr>
         <w:t xml:space="preserve"> </w:t>
@@ -8386,7 +8446,7 @@
           <w:sz w:val="23"/>
           <w:sz w:val="23"/>
           <w:szCs w:val="23"/>
-          <w:shd w:fill="auto" w:val="clear"/>
+          <w:shd w:fill="FFFF38" w:val="clear"/>
           <w:rtl w:val="true"/>
         </w:rPr>
         <w:t>کردن آنها</w:t>

</xml_diff>